<commit_message>
marshall elements, add elements to pdf
</commit_message>
<xml_diff>
--- a/docx4jtools/src/test/resources/docs/headerread.docx
+++ b/docx4jtools/src/test/resources/docs/headerread.docx
@@ -89,69 +89,178 @@
   <w:p>
     <w:pPr>
       <w:pStyle w:val="Kopfzeile"/>
-      <w:rPr/>
-    </w:pPr>
-    <w:r>
-      <w:rPr>
-        <w:rFonts w:ascii="Times New Roman" w:hAnsi="Times New Roman"/>
-      </w:rPr>
-      <w:t>Ulrich Kloodt</w:t>
-    </w:r>
-  </w:p>
-  <w:p>
-    <w:pPr>
-      <w:pStyle w:val="Kopfzeile"/>
-      <w:rPr/>
-    </w:pPr>
-    <w:r>
       <w:rPr>
         <w:rFonts w:ascii="Times New Roman" w:hAnsi="Times New Roman"/>
         <w:sz w:val="20"/>
         <w:szCs w:val="20"/>
       </w:rPr>
-      <w:t>Ostendorpstraße 36</w:t>
+    </w:pPr>
+    <w:r>
+      <w:rPr/>
     </w:r>
   </w:p>
+  <w:tbl>
+    <w:tblPr>
+      <w:tblW w:w="9643" w:type="dxa"/>
+      <w:jc w:val="left"/>
+      <w:tblInd w:w="0" w:type="dxa"/>
+      <w:tblBorders/>
+      <w:tblCellMar>
+        <w:top w:w="0" w:type="dxa"/>
+        <w:left w:w="0" w:type="dxa"/>
+        <w:bottom w:w="0" w:type="dxa"/>
+        <w:right w:w="0" w:type="dxa"/>
+      </w:tblCellMar>
+    </w:tblPr>
+    <w:tblGrid>
+      <w:gridCol w:w="2602"/>
+      <w:gridCol w:w="7041"/>
+    </w:tblGrid>
+    <w:tr>
+      <w:trPr/>
+      <w:tc>
+        <w:tcPr>
+          <w:tcW w:w="2602" w:type="dxa"/>
+          <w:tcBorders/>
+          <w:shd w:fill="FFFFFF" w:val="clear"/>
+        </w:tcPr>
+        <w:p>
+          <w:pPr>
+            <w:pStyle w:val="Kopfzeile"/>
+            <w:rPr>
+              <w:rFonts w:ascii="Times New Roman" w:hAnsi="Times New Roman"/>
+              <w:sz w:val="24"/>
+              <w:szCs w:val="24"/>
+            </w:rPr>
+          </w:pPr>
+          <w:r>
+            <w:rPr>
+              <w:rFonts w:ascii="Times New Roman" w:hAnsi="Times New Roman"/>
+              <w:sz w:val="24"/>
+              <w:szCs w:val="24"/>
+            </w:rPr>
+            <w:t>Ulrich Kloodt</w:t>
+          </w:r>
+        </w:p>
+        <w:p>
+          <w:pPr>
+            <w:pStyle w:val="Kopfzeile"/>
+            <w:rPr/>
+          </w:pPr>
+          <w:r>
+            <w:rPr>
+              <w:rFonts w:cs="Times New Roman" w:ascii="Times New Roman" w:hAnsi="Times New Roman"/>
+              <w:sz w:val="20"/>
+              <w:szCs w:val="20"/>
+            </w:rPr>
+            <w:t>Ostendorpstrasse 36</w:t>
+          </w:r>
+          <w:r>
+            <w:drawing>
+              <wp:anchor behindDoc="1" distT="0" distB="0" distL="0" distR="0" simplePos="0" locked="0" layoutInCell="1" allowOverlap="1" relativeHeight="2">
+                <wp:simplePos x="0" y="0"/>
+                <wp:positionH relativeFrom="column">
+                  <wp:posOffset>5512435</wp:posOffset>
+                </wp:positionH>
+                <wp:positionV relativeFrom="paragraph">
+                  <wp:posOffset>-171450</wp:posOffset>
+                </wp:positionV>
+                <wp:extent cx="544195" cy="726440"/>
+                <wp:effectExtent l="0" t="0" r="0" b="0"/>
+                <wp:wrapSquare wrapText="largest"/>
+                <wp:docPr id="1" name="Bild1" descr=""/>
+                <wp:cNvGraphicFramePr>
+                  <a:graphicFrameLocks xmlns:a="http://schemas.openxmlformats.org/drawingml/2006/main" noChangeAspect="1"/>
+                </wp:cNvGraphicFramePr>
+                <a:graphic xmlns:a="http://schemas.openxmlformats.org/drawingml/2006/main">
+                  <a:graphicData uri="http://schemas.openxmlformats.org/drawingml/2006/picture">
+                    <pic:pic xmlns:pic="http://schemas.openxmlformats.org/drawingml/2006/picture">
+                      <pic:nvPicPr>
+                        <pic:cNvPr id="1" name="Bild1" descr=""/>
+                        <pic:cNvPicPr>
+                          <a:picLocks noChangeAspect="1" noChangeArrowheads="1"/>
+                        </pic:cNvPicPr>
+                      </pic:nvPicPr>
+                      <pic:blipFill>
+                        <a:blip r:embed="rId1"/>
+                        <a:stretch>
+                          <a:fillRect/>
+                        </a:stretch>
+                      </pic:blipFill>
+                      <pic:spPr bwMode="auto">
+                        <a:xfrm>
+                          <a:off x="0" y="0"/>
+                          <a:ext cx="544195" cy="726440"/>
+                        </a:xfrm>
+                        <a:prstGeom prst="rect">
+                          <a:avLst/>
+                        </a:prstGeom>
+                      </pic:spPr>
+                    </pic:pic>
+                  </a:graphicData>
+                </a:graphic>
+              </wp:anchor>
+            </w:drawing>
+          </w:r>
+          <w:r>
+            <w:rPr>
+              <w:rFonts w:cs="Times New Roman" w:ascii="Times New Roman" w:hAnsi="Times New Roman"/>
+              <w:sz w:val="20"/>
+              <w:szCs w:val="20"/>
+            </w:rPr>
+            <w:br/>
+          </w:r>
+          <w:r>
+            <w:rPr>
+              <w:rFonts w:cs="Times New Roman" w:ascii="Times New Roman" w:hAnsi="Times New Roman"/>
+              <w:sz w:val="20"/>
+              <w:szCs w:val="20"/>
+            </w:rPr>
+            <w:t>28203 Bremen</w:t>
+            <w:br/>
+            <w:t>0174 2990061</w:t>
+            <w:br/>
+            <w:t>ulrich.kloodt@gmx.de</w:t>
+          </w:r>
+        </w:p>
+      </w:tc>
+      <w:tc>
+        <w:tcPr>
+          <w:tcW w:w="7041" w:type="dxa"/>
+          <w:tcBorders>
+            <w:left w:val="single" w:sz="2" w:space="0" w:color="000001"/>
+          </w:tcBorders>
+          <w:shd w:fill="FFFFFF" w:val="clear"/>
+          <w:tcMar>
+            <w:top w:w="28" w:type="dxa"/>
+            <w:left w:w="21" w:type="dxa"/>
+            <w:bottom w:w="28" w:type="dxa"/>
+            <w:right w:w="28" w:type="dxa"/>
+          </w:tcMar>
+        </w:tcPr>
+        <w:p>
+          <w:pPr>
+            <w:pStyle w:val="Tabelleninhalt"/>
+            <w:rPr/>
+          </w:pPr>
+          <w:r>
+            <w:rPr/>
+          </w:r>
+        </w:p>
+      </w:tc>
+    </w:tr>
+  </w:tbl>
   <w:p>
     <w:pPr>
-      <w:pStyle w:val="Kopfzeile"/>
-      <w:rPr/>
-    </w:pPr>
-    <w:r>
+      <w:pStyle w:val="Normal"/>
       <w:rPr>
         <w:rFonts w:ascii="Times New Roman" w:hAnsi="Times New Roman"/>
         <w:sz w:val="20"/>
         <w:szCs w:val="20"/>
       </w:rPr>
-      <w:t>28203 Bremen</w:t>
-    </w:r>
-  </w:p>
-  <w:p>
-    <w:pPr>
-      <w:pStyle w:val="Kopfzeile"/>
+    </w:pPr>
+    <w:r>
       <w:rPr/>
-    </w:pPr>
-    <w:r>
-      <w:rPr>
-        <w:rFonts w:ascii="Times New Roman" w:hAnsi="Times New Roman"/>
-        <w:sz w:val="20"/>
-        <w:szCs w:val="20"/>
-      </w:rPr>
-      <w:t>0174 2990061</w:t>
-    </w:r>
-  </w:p>
-  <w:p>
-    <w:pPr>
-      <w:pStyle w:val="Kopfzeile"/>
-      <w:rPr/>
-    </w:pPr>
-    <w:r>
-      <w:rPr>
-        <w:rFonts w:ascii="Times New Roman" w:hAnsi="Times New Roman"/>
-        <w:sz w:val="20"/>
-        <w:szCs w:val="20"/>
-      </w:rPr>
-      <w:t>ulrich.kloodt@gmx.de</w:t>
     </w:r>
   </w:p>
 </w:hdr>
@@ -163,13 +272,14 @@
     <w:rPrDefault>
       <w:rPr>
         <w:rFonts w:ascii="Liberation Serif" w:hAnsi="Liberation Serif" w:eastAsia="SimSun" w:cs="Arial"/>
-        <w:sz w:val="20"/>
         <w:szCs w:val="24"/>
         <w:lang w:val="de-DE" w:eastAsia="zh-CN" w:bidi="hi-IN"/>
       </w:rPr>
     </w:rPrDefault>
     <w:pPrDefault>
-      <w:pPr/>
+      <w:pPr>
+        <w:widowControl/>
+      </w:pPr>
     </w:pPrDefault>
   </w:docDefaults>
   <w:style w:type="paragraph" w:styleId="Normal">
@@ -177,6 +287,9 @@
     <w:qFormat/>
     <w:pPr>
       <w:widowControl/>
+      <w:kinsoku w:val="true"/>
+      <w:overflowPunct w:val="true"/>
+      <w:autoSpaceDE w:val="true"/>
       <w:bidi w:val="0"/>
       <w:jc w:val="left"/>
     </w:pPr>
@@ -269,5 +382,19 @@
     <w:pPr/>
     <w:rPr/>
   </w:style>
+  <w:style w:type="paragraph" w:styleId="Tabelleninhalt">
+    <w:name w:val="Tabelleninhalt"/>
+    <w:basedOn w:val="Normal"/>
+    <w:qFormat/>
+    <w:pPr/>
+    <w:rPr/>
+  </w:style>
+  <w:style w:type="paragraph" w:styleId="Tabellenberschrift">
+    <w:name w:val="Tabellenüberschrift"/>
+    <w:basedOn w:val="Tabelleninhalt"/>
+    <w:qFormat/>
+    <w:pPr/>
+    <w:rPr/>
+  </w:style>
 </w:styles>
 </file>
</xml_diff>